<commit_message>
Update Report_time series data.docx
</commit_message>
<xml_diff>
--- a/Assignment-3/Report_time series data.docx
+++ b/Assignment-3/Report_time series data.docx
@@ -321,10 +321,7 @@
               <w:t>TACKED</w:t>
             </w:r>
             <w:r>
-              <w:t xml:space="preserve"> LSTM BASED WITH </w:t>
-            </w:r>
-            <w:r>
-              <w:t>32 UNITS</w:t>
+              <w:t xml:space="preserve"> LSTM BASED WITH 32 UNITS</w:t>
             </w:r>
           </w:p>
         </w:tc>
@@ -349,10 +346,7 @@
               <w:t xml:space="preserve">STACKED </w:t>
             </w:r>
             <w:r>
-              <w:t xml:space="preserve">LSTM BASED WITH </w:t>
-            </w:r>
-            <w:r>
-              <w:t>8 UNITS</w:t>
+              <w:t>LSTM BASED WITH 8 UNITS</w:t>
             </w:r>
           </w:p>
         </w:tc>
@@ -380,10 +374,7 @@
               <w:t xml:space="preserve">TACKED </w:t>
             </w:r>
             <w:r>
-              <w:t xml:space="preserve">LSTM BASED WITH </w:t>
-            </w:r>
-            <w:r>
-              <w:t>64 UNITS</w:t>
+              <w:t>LSTM BASED WITH 64 UNITS</w:t>
             </w:r>
           </w:p>
         </w:tc>
@@ -507,13 +498,7 @@
         </w:numPr>
       </w:pPr>
       <w:r>
-        <w:t>This is most likely a simple baseline model that predicts using a basic method.</w:t>
-      </w:r>
-      <w:r>
-        <w:t xml:space="preserve"> I</w:t>
-      </w:r>
-      <w:r>
-        <w:t>t serves as a starting point for evaluating the more complex models.</w:t>
+        <w:t>This is most likely a simple baseline model that predicts using a basic method. It serves as a starting point for evaluating the more complex models.</w:t>
       </w:r>
     </w:p>
     <w:p>
@@ -537,13 +522,7 @@
         </w:numPr>
       </w:pPr>
       <w:r>
-        <w:t>The MAE of the 1D Convolutional Model is greater than that of the Nave Method and the Densely Connected Network Model.</w:t>
-      </w:r>
-      <w:r>
-        <w:t xml:space="preserve"> </w:t>
-      </w:r>
-      <w:r>
-        <w:t>It might not be appropriate for this situation.</w:t>
+        <w:t>The MAE of the 1D Convolutional Model is greater than that of the Nave Method and the Densely Connected Network Model. It might not be appropriate for this situation.</w:t>
       </w:r>
     </w:p>
     <w:p>
@@ -555,16 +534,7 @@
         </w:numPr>
       </w:pPr>
       <w:r>
-        <w:t>This model outperforms the Nave Method and the Densely Connected Network Model, with a lower MAE.</w:t>
-      </w:r>
-      <w:r>
-        <w:t xml:space="preserve"> </w:t>
-      </w:r>
-      <w:r>
-        <w:t>It appears to be a promising option for this task</w:t>
-      </w:r>
-      <w:r>
-        <w:t>.</w:t>
+        <w:t>This model outperforms the Nave Method and the Densely Connected Network Model, with a lower MAE. It appears to be a promising option for this task.</w:t>
       </w:r>
     </w:p>
     <w:p>
@@ -576,13 +546,7 @@
         </w:numPr>
       </w:pPr>
       <w:r>
-        <w:t>The RNN Model with a high MAE suggests that it is ineffective in this context.</w:t>
-      </w:r>
-      <w:r>
-        <w:t xml:space="preserve"> </w:t>
-      </w:r>
-      <w:r>
-        <w:t>It may have difficulty effectively capturing data patterns.</w:t>
+        <w:t>The RNN Model with a high MAE suggests that it is ineffective in this context. It may have difficulty effectively capturing data patterns.</w:t>
       </w:r>
     </w:p>
     <w:p>
@@ -636,13 +600,72 @@
         </w:numPr>
       </w:pPr>
       <w:r>
-        <w:t>Model Combination of 1D Convolutional and RNN: MAE = 4.01</w:t>
-      </w:r>
-      <w:r>
-        <w:t xml:space="preserve">. </w:t>
-      </w:r>
-      <w:r>
-        <w:t>This model has a higher MAE than most LSTM-based models, indicating that it may not be the best choice for this problem.</w:t>
+        <w:t>Model Combination of 1D Convolutional and RNN: MAE = 4.01. This model has a higher MAE than most LSTM-based models, indicating that it may not be the best choice for this problem.</w:t>
+      </w:r>
+    </w:p>
+    <w:p>
+      <w:r>
+        <w:t xml:space="preserve">              </w:t>
+      </w:r>
+    </w:p>
+    <w:p>
+      <w:pPr>
+        <w:jc w:val="center"/>
+      </w:pPr>
+      <w:bookmarkStart w:id="0" w:name="_GoBack"/>
+      <w:bookmarkEnd w:id="0"/>
+      <w:r>
+        <w:rPr>
+          <w:noProof/>
+        </w:rPr>
+        <w:drawing>
+          <wp:inline distT="0" distB="0" distL="0" distR="0" wp14:anchorId="0C1A9123" wp14:editId="28EB738C">
+            <wp:extent cx="3568700" cy="2885440"/>
+            <wp:effectExtent l="0" t="0" r="0" b="0"/>
+            <wp:docPr id="1" name="Picture 1" descr="/var/folders/sr/g688bfqn3dsf1v80b2y1gz1w0000gn/T/com.microsoft.Word/Content.MSO/9979E0D6.tmp"/>
+            <wp:cNvGraphicFramePr>
+              <a:graphicFrameLocks xmlns:a="http://schemas.openxmlformats.org/drawingml/2006/main" noChangeAspect="1"/>
+            </wp:cNvGraphicFramePr>
+            <a:graphic xmlns:a="http://schemas.openxmlformats.org/drawingml/2006/main">
+              <a:graphicData uri="http://schemas.openxmlformats.org/drawingml/2006/picture">
+                <pic:pic xmlns:pic="http://schemas.openxmlformats.org/drawingml/2006/picture">
+                  <pic:nvPicPr>
+                    <pic:cNvPr id="0" name="Picture 1" descr="/var/folders/sr/g688bfqn3dsf1v80b2y1gz1w0000gn/T/com.microsoft.Word/Content.MSO/9979E0D6.tmp"/>
+                    <pic:cNvPicPr>
+                      <a:picLocks noChangeAspect="1" noChangeArrowheads="1"/>
+                    </pic:cNvPicPr>
+                  </pic:nvPicPr>
+                  <pic:blipFill>
+                    <a:blip r:embed="rId5">
+                      <a:extLst>
+                        <a:ext uri="{28A0092B-C50C-407E-A947-70E740481C1C}">
+                          <a14:useLocalDpi xmlns:a14="http://schemas.microsoft.com/office/drawing/2010/main" val="0"/>
+                        </a:ext>
+                      </a:extLst>
+                    </a:blip>
+                    <a:srcRect/>
+                    <a:stretch>
+                      <a:fillRect/>
+                    </a:stretch>
+                  </pic:blipFill>
+                  <pic:spPr bwMode="auto">
+                    <a:xfrm>
+                      <a:off x="0" y="0"/>
+                      <a:ext cx="3568700" cy="2885440"/>
+                    </a:xfrm>
+                    <a:prstGeom prst="rect">
+                      <a:avLst/>
+                    </a:prstGeom>
+                    <a:noFill/>
+                    <a:ln>
+                      <a:noFill/>
+                    </a:ln>
+                  </pic:spPr>
+                </pic:pic>
+              </a:graphicData>
+            </a:graphic>
+          </wp:inline>
+        </w:drawing>
       </w:r>
     </w:p>
     <w:p>
@@ -678,10 +701,7 @@
       </w:pPr>
     </w:p>
     <w:p/>
-    <w:p>
-      <w:bookmarkStart w:id="0" w:name="_GoBack"/>
-      <w:bookmarkEnd w:id="0"/>
-    </w:p>
+    <w:p/>
     <w:tbl>
       <w:tblPr>
         <w:tblW w:w="6300" w:type="dxa"/>

</xml_diff>